<commit_message>
aggiunta  descrizione Pattern mvc   nella descrizione
</commit_message>
<xml_diff>
--- a/doc/Modello architettura software.docx
+++ b/doc/Modello architettura software.docx
@@ -1084,6 +1084,408 @@
     </w:p>
     <w:p>
       <w:pPr>
+        <w:pStyle w:val="NormaleWeb"/>
+        <w:shd w:val="clear" w:color="auto" w:fill="FFFFFF"/>
+        <w:spacing w:before="120" w:beforeAutospacing="0" w:after="120" w:afterAutospacing="0" w:line="336" w:lineRule="atLeast"/>
+        <w:rPr>
+          <w:rFonts w:asciiTheme="minorHAnsi" w:hAnsiTheme="minorHAnsi" w:cs="Arial"/>
+          <w:color w:val="252525"/>
+          <w:sz w:val="21"/>
+          <w:szCs w:val="21"/>
+        </w:rPr>
+      </w:pPr>
+      <w:r>
+        <w:rPr>
+          <w:rFonts w:asciiTheme="minorHAnsi" w:hAnsiTheme="minorHAnsi" w:cs="Arial"/>
+          <w:color w:val="252525"/>
+          <w:sz w:val="21"/>
+          <w:szCs w:val="21"/>
+        </w:rPr>
+        <w:t xml:space="preserve">Il pattern </w:t>
+      </w:r>
+      <w:r>
+        <w:rPr>
+          <w:rFonts w:asciiTheme="minorHAnsi" w:hAnsiTheme="minorHAnsi" w:cs="Arial"/>
+          <w:color w:val="252525"/>
+          <w:sz w:val="21"/>
+          <w:szCs w:val="21"/>
+        </w:rPr>
+        <w:t>utilizzato</w:t>
+      </w:r>
+      <w:r>
+        <w:rPr>
+          <w:rFonts w:asciiTheme="minorHAnsi" w:hAnsiTheme="minorHAnsi" w:cs="Arial"/>
+          <w:color w:val="252525"/>
+          <w:sz w:val="21"/>
+          <w:szCs w:val="21"/>
+        </w:rPr>
+        <w:t xml:space="preserve"> Model-</w:t>
+      </w:r>
+      <w:proofErr w:type="spellStart"/>
+      <w:r>
+        <w:rPr>
+          <w:rFonts w:asciiTheme="minorHAnsi" w:hAnsiTheme="minorHAnsi" w:cs="Arial"/>
+          <w:color w:val="252525"/>
+          <w:sz w:val="21"/>
+          <w:szCs w:val="21"/>
+        </w:rPr>
+        <w:t>view</w:t>
+      </w:r>
+      <w:proofErr w:type="spellEnd"/>
+      <w:r>
+        <w:rPr>
+          <w:rFonts w:asciiTheme="minorHAnsi" w:hAnsiTheme="minorHAnsi" w:cs="Arial"/>
+          <w:color w:val="252525"/>
+          <w:sz w:val="21"/>
+          <w:szCs w:val="21"/>
+        </w:rPr>
+        <w:t xml:space="preserve">-controller </w:t>
+      </w:r>
+      <w:bookmarkStart w:id="0" w:name="_GoBack"/>
+      <w:bookmarkEnd w:id="0"/>
+      <w:r>
+        <w:rPr>
+          <w:rFonts w:asciiTheme="minorHAnsi" w:hAnsiTheme="minorHAnsi" w:cs="Arial"/>
+          <w:color w:val="252525"/>
+          <w:sz w:val="21"/>
+          <w:szCs w:val="21"/>
+        </w:rPr>
+        <w:t>è basato sulla separazione dei compiti fra i componenti</w:t>
+      </w:r>
+      <w:r>
+        <w:rPr>
+          <w:rStyle w:val="apple-converted-space"/>
+          <w:rFonts w:asciiTheme="minorHAnsi" w:hAnsiTheme="minorHAnsi" w:cs="Arial"/>
+          <w:color w:val="252525"/>
+          <w:sz w:val="21"/>
+          <w:szCs w:val="21"/>
+        </w:rPr>
+        <w:t> </w:t>
+      </w:r>
+      <w:r>
+        <w:rPr>
+          <w:rFonts w:asciiTheme="minorHAnsi" w:hAnsiTheme="minorHAnsi" w:cs="Arial"/>
+          <w:color w:val="252525"/>
+          <w:sz w:val="21"/>
+          <w:szCs w:val="21"/>
+        </w:rPr>
+        <w:t>software</w:t>
+      </w:r>
+      <w:r>
+        <w:rPr>
+          <w:rFonts w:asciiTheme="minorHAnsi" w:hAnsiTheme="minorHAnsi" w:cs="Arial"/>
+          <w:color w:val="252525"/>
+          <w:sz w:val="21"/>
+          <w:szCs w:val="21"/>
+        </w:rPr>
+        <w:t xml:space="preserve"> </w:t>
+      </w:r>
+      <w:r>
+        <w:rPr>
+          <w:rFonts w:asciiTheme="minorHAnsi" w:hAnsiTheme="minorHAnsi" w:cs="Arial"/>
+          <w:color w:val="252525"/>
+          <w:sz w:val="21"/>
+          <w:szCs w:val="21"/>
+        </w:rPr>
+        <w:t>che interpretano tre ruoli principali:</w:t>
+      </w:r>
+    </w:p>
+    <w:p>
+      <w:pPr>
+        <w:numPr>
+          <w:ilvl w:val="0"/>
+          <w:numId w:val="3"/>
+        </w:numPr>
+        <w:shd w:val="clear" w:color="auto" w:fill="FFFFFF"/>
+        <w:spacing w:before="100" w:beforeAutospacing="1" w:after="24" w:line="336" w:lineRule="atLeast"/>
+        <w:ind w:left="384"/>
+        <w:rPr>
+          <w:rFonts w:cs="Arial"/>
+          <w:color w:val="252525"/>
+          <w:sz w:val="21"/>
+          <w:szCs w:val="21"/>
+        </w:rPr>
+      </w:pPr>
+      <w:r>
+        <w:rPr>
+          <w:rFonts w:cs="Arial"/>
+          <w:color w:val="252525"/>
+          <w:sz w:val="21"/>
+          <w:szCs w:val="21"/>
+        </w:rPr>
+        <w:t>I</w:t>
+      </w:r>
+      <w:r>
+        <w:rPr>
+          <w:rFonts w:cs="Arial"/>
+          <w:color w:val="252525"/>
+          <w:sz w:val="21"/>
+          <w:szCs w:val="21"/>
+        </w:rPr>
+        <w:t>l</w:t>
+      </w:r>
+      <w:r>
+        <w:rPr>
+          <w:rStyle w:val="apple-converted-space"/>
+          <w:rFonts w:cs="Arial"/>
+          <w:color w:val="252525"/>
+          <w:sz w:val="21"/>
+          <w:szCs w:val="21"/>
+        </w:rPr>
+        <w:t> </w:t>
+      </w:r>
+      <w:r>
+        <w:rPr>
+          <w:rFonts w:cs="Arial"/>
+          <w:b/>
+          <w:bCs/>
+          <w:color w:val="252525"/>
+          <w:sz w:val="21"/>
+          <w:szCs w:val="21"/>
+        </w:rPr>
+        <w:t>model</w:t>
+      </w:r>
+      <w:r>
+        <w:rPr>
+          <w:rStyle w:val="apple-converted-space"/>
+          <w:rFonts w:cs="Arial"/>
+          <w:color w:val="252525"/>
+          <w:sz w:val="21"/>
+          <w:szCs w:val="21"/>
+        </w:rPr>
+        <w:t> </w:t>
+      </w:r>
+      <w:r>
+        <w:rPr>
+          <w:rFonts w:cs="Arial"/>
+          <w:color w:val="252525"/>
+          <w:sz w:val="21"/>
+          <w:szCs w:val="21"/>
+        </w:rPr>
+        <w:t>fornisce i</w:t>
+      </w:r>
+      <w:r>
+        <w:rPr>
+          <w:rStyle w:val="apple-converted-space"/>
+          <w:rFonts w:cs="Arial"/>
+          <w:color w:val="252525"/>
+          <w:sz w:val="21"/>
+          <w:szCs w:val="21"/>
+        </w:rPr>
+        <w:t> </w:t>
+      </w:r>
+      <w:r>
+        <w:rPr>
+          <w:rFonts w:cs="Arial"/>
+          <w:color w:val="252525"/>
+          <w:sz w:val="21"/>
+          <w:szCs w:val="21"/>
+        </w:rPr>
+        <w:t>metodi</w:t>
+      </w:r>
+      <w:r>
+        <w:rPr>
+          <w:rStyle w:val="apple-converted-space"/>
+          <w:rFonts w:cs="Arial"/>
+          <w:color w:val="252525"/>
+          <w:sz w:val="21"/>
+          <w:szCs w:val="21"/>
+        </w:rPr>
+        <w:t> </w:t>
+      </w:r>
+      <w:r>
+        <w:rPr>
+          <w:rFonts w:cs="Arial"/>
+          <w:color w:val="252525"/>
+          <w:sz w:val="21"/>
+          <w:szCs w:val="21"/>
+        </w:rPr>
+        <w:t>per accedere ai dati utili all'applicazione;</w:t>
+      </w:r>
+    </w:p>
+    <w:p>
+      <w:pPr>
+        <w:numPr>
+          <w:ilvl w:val="0"/>
+          <w:numId w:val="3"/>
+        </w:numPr>
+        <w:shd w:val="clear" w:color="auto" w:fill="FFFFFF"/>
+        <w:spacing w:before="100" w:beforeAutospacing="1" w:after="24" w:line="336" w:lineRule="atLeast"/>
+        <w:ind w:left="384"/>
+        <w:rPr>
+          <w:rFonts w:cs="Arial"/>
+          <w:color w:val="252525"/>
+          <w:sz w:val="21"/>
+          <w:szCs w:val="21"/>
+        </w:rPr>
+      </w:pPr>
+      <w:r>
+        <w:rPr>
+          <w:rFonts w:cs="Arial"/>
+          <w:color w:val="252525"/>
+          <w:sz w:val="21"/>
+          <w:szCs w:val="21"/>
+        </w:rPr>
+        <w:t>I</w:t>
+      </w:r>
+      <w:r>
+        <w:rPr>
+          <w:rFonts w:cs="Arial"/>
+          <w:color w:val="252525"/>
+          <w:sz w:val="21"/>
+          <w:szCs w:val="21"/>
+        </w:rPr>
+        <w:t>l</w:t>
+      </w:r>
+      <w:r>
+        <w:rPr>
+          <w:rStyle w:val="apple-converted-space"/>
+          <w:rFonts w:cs="Arial"/>
+          <w:color w:val="252525"/>
+          <w:sz w:val="21"/>
+          <w:szCs w:val="21"/>
+        </w:rPr>
+        <w:t> </w:t>
+      </w:r>
+      <w:proofErr w:type="spellStart"/>
+      <w:r>
+        <w:rPr>
+          <w:rStyle w:val="apple-converted-space"/>
+          <w:rFonts w:cs="Arial"/>
+          <w:b/>
+          <w:color w:val="252525"/>
+          <w:sz w:val="21"/>
+          <w:szCs w:val="21"/>
+        </w:rPr>
+        <w:t>View</w:t>
+      </w:r>
+      <w:proofErr w:type="spellEnd"/>
+      <w:r>
+        <w:rPr>
+          <w:rStyle w:val="apple-converted-space"/>
+          <w:rFonts w:cs="Arial"/>
+          <w:color w:val="252525"/>
+          <w:sz w:val="21"/>
+          <w:szCs w:val="21"/>
+        </w:rPr>
+        <w:t> </w:t>
+      </w:r>
+      <w:r>
+        <w:rPr>
+          <w:rFonts w:cs="Arial"/>
+          <w:color w:val="252525"/>
+          <w:sz w:val="21"/>
+          <w:szCs w:val="21"/>
+        </w:rPr>
+        <w:t>visualizza i dati contenuti nel model e si occupa dell'interazione con utenti e agenti;</w:t>
+      </w:r>
+    </w:p>
+    <w:p>
+      <w:pPr>
+        <w:numPr>
+          <w:ilvl w:val="0"/>
+          <w:numId w:val="3"/>
+        </w:numPr>
+        <w:shd w:val="clear" w:color="auto" w:fill="FFFFFF"/>
+        <w:spacing w:before="100" w:beforeAutospacing="1" w:after="24" w:line="336" w:lineRule="atLeast"/>
+        <w:ind w:left="384"/>
+        <w:rPr>
+          <w:rFonts w:cs="Arial"/>
+          <w:color w:val="252525"/>
+          <w:sz w:val="21"/>
+          <w:szCs w:val="21"/>
+        </w:rPr>
+      </w:pPr>
+      <w:r>
+        <w:rPr>
+          <w:rFonts w:cs="Arial"/>
+          <w:color w:val="252525"/>
+          <w:sz w:val="21"/>
+          <w:szCs w:val="21"/>
+        </w:rPr>
+        <w:t>I</w:t>
+      </w:r>
+      <w:r>
+        <w:rPr>
+          <w:rFonts w:cs="Arial"/>
+          <w:color w:val="252525"/>
+          <w:sz w:val="21"/>
+          <w:szCs w:val="21"/>
+        </w:rPr>
+        <w:t>l</w:t>
+      </w:r>
+      <w:r>
+        <w:rPr>
+          <w:rStyle w:val="apple-converted-space"/>
+          <w:rFonts w:cs="Arial"/>
+          <w:color w:val="252525"/>
+          <w:sz w:val="21"/>
+          <w:szCs w:val="21"/>
+        </w:rPr>
+        <w:t> </w:t>
+      </w:r>
+      <w:r>
+        <w:rPr>
+          <w:rFonts w:cs="Arial"/>
+          <w:b/>
+          <w:bCs/>
+          <w:color w:val="252525"/>
+          <w:sz w:val="21"/>
+          <w:szCs w:val="21"/>
+        </w:rPr>
+        <w:t>C</w:t>
+      </w:r>
+      <w:r>
+        <w:rPr>
+          <w:rFonts w:cs="Arial"/>
+          <w:b/>
+          <w:bCs/>
+          <w:color w:val="252525"/>
+          <w:sz w:val="21"/>
+          <w:szCs w:val="21"/>
+        </w:rPr>
+        <w:t>ontroller</w:t>
+      </w:r>
+      <w:r>
+        <w:rPr>
+          <w:rStyle w:val="apple-converted-space"/>
+          <w:rFonts w:cs="Arial"/>
+          <w:color w:val="252525"/>
+          <w:sz w:val="21"/>
+          <w:szCs w:val="21"/>
+        </w:rPr>
+        <w:t> </w:t>
+      </w:r>
+      <w:r>
+        <w:rPr>
+          <w:rFonts w:cs="Arial"/>
+          <w:color w:val="252525"/>
+          <w:sz w:val="21"/>
+          <w:szCs w:val="21"/>
+        </w:rPr>
+        <w:t>riceve i comandi dell'utente (attraverso</w:t>
+      </w:r>
+      <w:r>
+        <w:rPr>
+          <w:rFonts w:cs="Arial"/>
+          <w:color w:val="252525"/>
+          <w:sz w:val="21"/>
+          <w:szCs w:val="21"/>
+        </w:rPr>
+        <w:t xml:space="preserve"> Presentation</w:t>
+      </w:r>
+      <w:r>
+        <w:rPr>
+          <w:rFonts w:cs="Arial"/>
+          <w:color w:val="252525"/>
+          <w:sz w:val="21"/>
+          <w:szCs w:val="21"/>
+        </w:rPr>
+        <w:t>) e li attua modificando lo stato degli altri due componenti.</w:t>
+      </w:r>
+    </w:p>
+    <w:p>
+      <w:pPr>
         <w:rPr>
           <w:rFonts w:cs="Arial"/>
           <w:color w:val="252525"/>
@@ -1515,6 +1917,7 @@
           <w:u w:val="single"/>
           <w:shd w:val="clear" w:color="auto" w:fill="FFFFFF"/>
         </w:rPr>
+        <w:lastRenderedPageBreak/>
         <w:t>Chi sono i Server</w:t>
       </w:r>
       <w:r>
@@ -2501,6 +2904,7 @@
           <w:color w:val="252525"/>
           <w:shd w:val="clear" w:color="auto" w:fill="FFFFFF"/>
         </w:rPr>
+        <w:lastRenderedPageBreak/>
         <w:t>Per lavorare l’interfaccia grafica useremo SWING</w:t>
       </w:r>
       <w:r>
@@ -2528,40 +2932,28 @@
         <w:t>I</w:t>
       </w:r>
       <w:r>
-        <w:t xml:space="preserve">l package Swing, è composto da componenti </w:t>
-      </w:r>
-      <w:r>
-        <w:t>realizzati completamente in Java, ricorrendo unicament</w:t>
-      </w:r>
-      <w:r>
-        <w:t>e alle primitive di disegno più</w:t>
-      </w:r>
-      <w:r>
-        <w:t xml:space="preserve"> semplici, tipo “traccia una linea” o “disegna un cerchio”, accessibili attraverso i metodi dell’oggetto Graphics, un oggetto AWT utilizzato dai componenti Swing per interfacciarsi con la</w:t>
-      </w:r>
-      <w:r>
+        <w:t>l package Swing, è composto da componenti realizzati completamente in Java, ricorrendo unicamente alle primitive di disegno più semplici, tipo “traccia una linea” o “disegna un cerchio”, accessibili attraverso i metodi dell’oggetto Graphics, un oggetto AWT utilizzato dai componenti Swing per interfacciarsi con la</w:t>
+      </w:r>
+      <w:r>
+        <w:t xml:space="preserve"> piattaforma ospite</w:t>
+      </w:r>
+      <w:r>
+        <w:rPr>
+          <w:rFonts w:cs="Arial"/>
+          <w:color w:val="252525"/>
+          <w:shd w:val="clear" w:color="auto" w:fill="FFFFFF"/>
+        </w:rPr>
+        <w:t>.</w:t>
+      </w:r>
+      <w:r>
+        <w:rPr>
+          <w:rFonts w:cs="Arial"/>
+          <w:color w:val="252525"/>
+          <w:shd w:val="clear" w:color="auto" w:fill="FFFFFF"/>
+        </w:rPr>
         <w:t xml:space="preserve"> </w:t>
       </w:r>
       <w:r>
-        <w:t>piattaforma ospite</w:t>
-      </w:r>
-      <w:r>
-        <w:rPr>
-          <w:rFonts w:cs="Arial"/>
-          <w:color w:val="252525"/>
-          <w:shd w:val="clear" w:color="auto" w:fill="FFFFFF"/>
-        </w:rPr>
-        <w:t>.</w:t>
-      </w:r>
-      <w:r>
-        <w:rPr>
-          <w:rFonts w:cs="Arial"/>
-          <w:color w:val="252525"/>
-          <w:shd w:val="clear" w:color="auto" w:fill="FFFFFF"/>
-        </w:rPr>
-        <w:t xml:space="preserve"> </w:t>
-      </w:r>
-      <w:r>
         <w:t>Le primitive di disegno sono le stesse su tutti i sistemi grafici, e il loro utilizzo non presenta sorprese: il codice java che disegna un pulsante Swing s</w:t>
       </w:r>
       <w:r>
@@ -2588,8 +2980,6 @@
       <w:r>
         <w:t xml:space="preserve"> spesso non presenti nella piattaforma ospite.</w:t>
       </w:r>
-      <w:bookmarkStart w:id="0" w:name="_GoBack"/>
-      <w:bookmarkEnd w:id="0"/>
     </w:p>
     <w:p>
       <w:pPr>
@@ -3050,11 +3440,163 @@
       </w:pPr>
     </w:lvl>
   </w:abstractNum>
+  <w:abstractNum w:abstractNumId="2" w15:restartNumberingAfterBreak="0">
+    <w:nsid w:val="761D1920"/>
+    <w:multiLevelType w:val="multilevel"/>
+    <w:tmpl w:val="23FE0F12"/>
+    <w:lvl w:ilvl="0">
+      <w:start w:val="1"/>
+      <w:numFmt w:val="bullet"/>
+      <w:lvlText w:val=""/>
+      <w:lvlJc w:val="left"/>
+      <w:pPr>
+        <w:tabs>
+          <w:tab w:val="num" w:pos="720"/>
+        </w:tabs>
+        <w:ind w:left="720" w:hanging="360"/>
+      </w:pPr>
+      <w:rPr>
+        <w:rFonts w:ascii="Symbol" w:hAnsi="Symbol" w:hint="default"/>
+        <w:sz w:val="20"/>
+      </w:rPr>
+    </w:lvl>
+    <w:lvl w:ilvl="1" w:tentative="1">
+      <w:start w:val="1"/>
+      <w:numFmt w:val="bullet"/>
+      <w:lvlText w:val=""/>
+      <w:lvlJc w:val="left"/>
+      <w:pPr>
+        <w:tabs>
+          <w:tab w:val="num" w:pos="1440"/>
+        </w:tabs>
+        <w:ind w:left="1440" w:hanging="360"/>
+      </w:pPr>
+      <w:rPr>
+        <w:rFonts w:ascii="Symbol" w:hAnsi="Symbol" w:hint="default"/>
+        <w:sz w:val="20"/>
+      </w:rPr>
+    </w:lvl>
+    <w:lvl w:ilvl="2" w:tentative="1">
+      <w:start w:val="1"/>
+      <w:numFmt w:val="bullet"/>
+      <w:lvlText w:val=""/>
+      <w:lvlJc w:val="left"/>
+      <w:pPr>
+        <w:tabs>
+          <w:tab w:val="num" w:pos="2160"/>
+        </w:tabs>
+        <w:ind w:left="2160" w:hanging="360"/>
+      </w:pPr>
+      <w:rPr>
+        <w:rFonts w:ascii="Symbol" w:hAnsi="Symbol" w:hint="default"/>
+        <w:sz w:val="20"/>
+      </w:rPr>
+    </w:lvl>
+    <w:lvl w:ilvl="3" w:tentative="1">
+      <w:start w:val="1"/>
+      <w:numFmt w:val="bullet"/>
+      <w:lvlText w:val=""/>
+      <w:lvlJc w:val="left"/>
+      <w:pPr>
+        <w:tabs>
+          <w:tab w:val="num" w:pos="2880"/>
+        </w:tabs>
+        <w:ind w:left="2880" w:hanging="360"/>
+      </w:pPr>
+      <w:rPr>
+        <w:rFonts w:ascii="Symbol" w:hAnsi="Symbol" w:hint="default"/>
+        <w:sz w:val="20"/>
+      </w:rPr>
+    </w:lvl>
+    <w:lvl w:ilvl="4" w:tentative="1">
+      <w:start w:val="1"/>
+      <w:numFmt w:val="bullet"/>
+      <w:lvlText w:val=""/>
+      <w:lvlJc w:val="left"/>
+      <w:pPr>
+        <w:tabs>
+          <w:tab w:val="num" w:pos="3600"/>
+        </w:tabs>
+        <w:ind w:left="3600" w:hanging="360"/>
+      </w:pPr>
+      <w:rPr>
+        <w:rFonts w:ascii="Symbol" w:hAnsi="Symbol" w:hint="default"/>
+        <w:sz w:val="20"/>
+      </w:rPr>
+    </w:lvl>
+    <w:lvl w:ilvl="5" w:tentative="1">
+      <w:start w:val="1"/>
+      <w:numFmt w:val="bullet"/>
+      <w:lvlText w:val=""/>
+      <w:lvlJc w:val="left"/>
+      <w:pPr>
+        <w:tabs>
+          <w:tab w:val="num" w:pos="4320"/>
+        </w:tabs>
+        <w:ind w:left="4320" w:hanging="360"/>
+      </w:pPr>
+      <w:rPr>
+        <w:rFonts w:ascii="Symbol" w:hAnsi="Symbol" w:hint="default"/>
+        <w:sz w:val="20"/>
+      </w:rPr>
+    </w:lvl>
+    <w:lvl w:ilvl="6" w:tentative="1">
+      <w:start w:val="1"/>
+      <w:numFmt w:val="bullet"/>
+      <w:lvlText w:val=""/>
+      <w:lvlJc w:val="left"/>
+      <w:pPr>
+        <w:tabs>
+          <w:tab w:val="num" w:pos="5040"/>
+        </w:tabs>
+        <w:ind w:left="5040" w:hanging="360"/>
+      </w:pPr>
+      <w:rPr>
+        <w:rFonts w:ascii="Symbol" w:hAnsi="Symbol" w:hint="default"/>
+        <w:sz w:val="20"/>
+      </w:rPr>
+    </w:lvl>
+    <w:lvl w:ilvl="7" w:tentative="1">
+      <w:start w:val="1"/>
+      <w:numFmt w:val="bullet"/>
+      <w:lvlText w:val=""/>
+      <w:lvlJc w:val="left"/>
+      <w:pPr>
+        <w:tabs>
+          <w:tab w:val="num" w:pos="5760"/>
+        </w:tabs>
+        <w:ind w:left="5760" w:hanging="360"/>
+      </w:pPr>
+      <w:rPr>
+        <w:rFonts w:ascii="Symbol" w:hAnsi="Symbol" w:hint="default"/>
+        <w:sz w:val="20"/>
+      </w:rPr>
+    </w:lvl>
+    <w:lvl w:ilvl="8" w:tentative="1">
+      <w:start w:val="1"/>
+      <w:numFmt w:val="bullet"/>
+      <w:lvlText w:val=""/>
+      <w:lvlJc w:val="left"/>
+      <w:pPr>
+        <w:tabs>
+          <w:tab w:val="num" w:pos="6480"/>
+        </w:tabs>
+        <w:ind w:left="6480" w:hanging="360"/>
+      </w:pPr>
+      <w:rPr>
+        <w:rFonts w:ascii="Symbol" w:hAnsi="Symbol" w:hint="default"/>
+        <w:sz w:val="20"/>
+      </w:rPr>
+    </w:lvl>
+  </w:abstractNum>
   <w:num w:numId="1">
     <w:abstractNumId w:val="1"/>
   </w:num>
   <w:num w:numId="2">
     <w:abstractNumId w:val="0"/>
+  </w:num>
+  <w:num w:numId="3">
+    <w:abstractNumId w:val="2"/>
   </w:num>
 </w:numbering>
 </file>
@@ -3453,6 +3995,27 @@
     <w:name w:val="Normal"/>
     <w:qFormat/>
   </w:style>
+  <w:style w:type="paragraph" w:styleId="Titolo1">
+    <w:name w:val="heading 1"/>
+    <w:basedOn w:val="Normale"/>
+    <w:next w:val="Normale"/>
+    <w:link w:val="Titolo1Carattere"/>
+    <w:uiPriority w:val="9"/>
+    <w:qFormat/>
+    <w:rsid w:val="00BB046F"/>
+    <w:pPr>
+      <w:keepNext/>
+      <w:keepLines/>
+      <w:spacing w:before="240" w:after="0"/>
+      <w:outlineLvl w:val="0"/>
+    </w:pPr>
+    <w:rPr>
+      <w:rFonts w:asciiTheme="majorHAnsi" w:eastAsiaTheme="majorEastAsia" w:hAnsiTheme="majorHAnsi" w:cstheme="majorBidi"/>
+      <w:color w:val="2E74B5" w:themeColor="accent1" w:themeShade="BF"/>
+      <w:sz w:val="32"/>
+      <w:szCs w:val="32"/>
+    </w:rPr>
+  </w:style>
   <w:style w:type="paragraph" w:styleId="Titolo3">
     <w:name w:val="heading 3"/>
     <w:basedOn w:val="Normale"/>
@@ -3606,6 +4169,19 @@
     <w:link w:val="Pidipagina"/>
     <w:uiPriority w:val="99"/>
     <w:rsid w:val="000377E0"/>
+  </w:style>
+  <w:style w:type="character" w:customStyle="1" w:styleId="Titolo1Carattere">
+    <w:name w:val="Titolo 1 Carattere"/>
+    <w:basedOn w:val="Carpredefinitoparagrafo"/>
+    <w:link w:val="Titolo1"/>
+    <w:uiPriority w:val="9"/>
+    <w:rsid w:val="00BB046F"/>
+    <w:rPr>
+      <w:rFonts w:asciiTheme="majorHAnsi" w:eastAsiaTheme="majorEastAsia" w:hAnsiTheme="majorHAnsi" w:cstheme="majorBidi"/>
+      <w:color w:val="2E74B5" w:themeColor="accent1" w:themeShade="BF"/>
+      <w:sz w:val="32"/>
+      <w:szCs w:val="32"/>
+    </w:rPr>
   </w:style>
 </w:styles>
 </file>
@@ -3876,7 +4452,7 @@
 </file>
 
 <file path=customXml/itemProps1.xml><?xml version="1.0" encoding="utf-8"?>
-<ds:datastoreItem xmlns:ds="http://schemas.openxmlformats.org/officeDocument/2006/customXml" ds:itemID="{D02D6F18-D88D-47F6-82ED-F89108BB10E4}">
+<ds:datastoreItem xmlns:ds="http://schemas.openxmlformats.org/officeDocument/2006/customXml" ds:itemID="{CE704EB9-8A30-4CED-885F-18897AF34090}">
   <ds:schemaRefs>
     <ds:schemaRef ds:uri="http://schemas.openxmlformats.org/officeDocument/2006/bibliography"/>
   </ds:schemaRefs>

</xml_diff>